<commit_message>
vault backup: 2022-05-12 08:33:11
Affected files:
1附件/~$移动安全服务平台与CB对接接口规范-v8 1.docx
1附件/可信移动安全服务平台与CB对接接口规范-v8 1.docx
</commit_message>
<xml_diff>
--- a/1附件/可信移动安全服务平台与CB对接接口规范-v8 1.docx
+++ b/1附件/可信移动安全服务平台与CB对接接口规范-v8 1.docx
@@ -437,7 +437,7 @@
             </w:rPr>
             <w:fldChar w:fldCharType="separate"/>
           </w:r>
-          <w:hyperlink w:anchor="_Toc103182554" w:history="1">
+          <w:hyperlink w:anchor="_Toc103183712" w:history="1">
             <w:r>
               <w:rPr>
                 <w:rStyle w:val="afe"/>
@@ -479,7 +479,7 @@
                 <w:noProof/>
                 <w:webHidden/>
               </w:rPr>
-              <w:instrText xml:space="preserve"> PAGEREF _Toc103182554 \h </w:instrText>
+              <w:instrText xml:space="preserve"> PAGEREF _Toc103183712 \h </w:instrText>
             </w:r>
             <w:r>
               <w:rPr>
@@ -523,7 +523,7 @@
               <w:szCs w:val="24"/>
             </w:rPr>
           </w:pPr>
-          <w:hyperlink w:anchor="_Toc103182555" w:history="1">
+          <w:hyperlink w:anchor="_Toc103183713" w:history="1">
             <w:r>
               <w:rPr>
                 <w:rStyle w:val="afe"/>
@@ -565,7 +565,7 @@
                 <w:noProof/>
                 <w:webHidden/>
               </w:rPr>
-              <w:instrText xml:space="preserve"> PAGEREF _Toc103182555 \h </w:instrText>
+              <w:instrText xml:space="preserve"> PAGEREF _Toc103183713 \h </w:instrText>
             </w:r>
             <w:r>
               <w:rPr>
@@ -609,7 +609,7 @@
               <w:szCs w:val="24"/>
             </w:rPr>
           </w:pPr>
-          <w:hyperlink w:anchor="_Toc103182556" w:history="1">
+          <w:hyperlink w:anchor="_Toc103183714" w:history="1">
             <w:r>
               <w:rPr>
                 <w:rStyle w:val="afe"/>
@@ -651,7 +651,7 @@
                 <w:noProof/>
                 <w:webHidden/>
               </w:rPr>
-              <w:instrText xml:space="preserve"> PAGEREF _Toc103182556 \h </w:instrText>
+              <w:instrText xml:space="preserve"> PAGEREF _Toc103183714 \h </w:instrText>
             </w:r>
             <w:r>
               <w:rPr>
@@ -695,7 +695,7 @@
               <w:szCs w:val="24"/>
             </w:rPr>
           </w:pPr>
-          <w:hyperlink w:anchor="_Toc103182557" w:history="1">
+          <w:hyperlink w:anchor="_Toc103183715" w:history="1">
             <w:r>
               <w:rPr>
                 <w:rStyle w:val="afe"/>
@@ -737,7 +737,7 @@
                 <w:noProof/>
                 <w:webHidden/>
               </w:rPr>
-              <w:instrText xml:space="preserve"> PAGEREF _Toc103182557 \h </w:instrText>
+              <w:instrText xml:space="preserve"> PAGEREF _Toc103183715 \h </w:instrText>
             </w:r>
             <w:r>
               <w:rPr>
@@ -781,7 +781,7 @@
               <w:szCs w:val="24"/>
             </w:rPr>
           </w:pPr>
-          <w:hyperlink w:anchor="_Toc103182558" w:history="1">
+          <w:hyperlink w:anchor="_Toc103183716" w:history="1">
             <w:r>
               <w:rPr>
                 <w:rStyle w:val="afe"/>
@@ -823,7 +823,7 @@
                 <w:noProof/>
                 <w:webHidden/>
               </w:rPr>
-              <w:instrText xml:space="preserve"> PAGEREF _Toc103182558 \h </w:instrText>
+              <w:instrText xml:space="preserve"> PAGEREF _Toc103183716 \h </w:instrText>
             </w:r>
             <w:r>
               <w:rPr>
@@ -867,7 +867,7 @@
               <w:szCs w:val="24"/>
             </w:rPr>
           </w:pPr>
-          <w:hyperlink w:anchor="_Toc103182559" w:history="1">
+          <w:hyperlink w:anchor="_Toc103183717" w:history="1">
             <w:r>
               <w:rPr>
                 <w:rStyle w:val="afe"/>
@@ -909,7 +909,7 @@
                 <w:noProof/>
                 <w:webHidden/>
               </w:rPr>
-              <w:instrText xml:space="preserve"> PAGEREF _Toc103182559 \h </w:instrText>
+              <w:instrText xml:space="preserve"> PAGEREF _Toc103183717 \h </w:instrText>
             </w:r>
             <w:r>
               <w:rPr>
@@ -953,7 +953,7 @@
               <w:szCs w:val="24"/>
             </w:rPr>
           </w:pPr>
-          <w:hyperlink w:anchor="_Toc103182560" w:history="1">
+          <w:hyperlink w:anchor="_Toc103183718" w:history="1">
             <w:r>
               <w:rPr>
                 <w:rStyle w:val="afe"/>
@@ -995,7 +995,7 @@
                 <w:noProof/>
                 <w:webHidden/>
               </w:rPr>
-              <w:instrText xml:space="preserve"> PAGEREF _Toc103182560 \h </w:instrText>
+              <w:instrText xml:space="preserve"> PAGEREF _Toc103183718 \h </w:instrText>
             </w:r>
             <w:r>
               <w:rPr>
@@ -1039,7 +1039,7 @@
               <w:szCs w:val="24"/>
             </w:rPr>
           </w:pPr>
-          <w:hyperlink w:anchor="_Toc103182561" w:history="1">
+          <w:hyperlink w:anchor="_Toc103183719" w:history="1">
             <w:r>
               <w:rPr>
                 <w:rStyle w:val="afe"/>
@@ -1081,7 +1081,7 @@
                 <w:noProof/>
                 <w:webHidden/>
               </w:rPr>
-              <w:instrText xml:space="preserve"> PAGEREF _Toc103182561 \h </w:instrText>
+              <w:instrText xml:space="preserve"> PAGEREF _Toc103183719 \h </w:instrText>
             </w:r>
             <w:r>
               <w:rPr>
@@ -1125,7 +1125,7 @@
               <w:szCs w:val="24"/>
             </w:rPr>
           </w:pPr>
-          <w:hyperlink w:anchor="_Toc103182562" w:history="1">
+          <w:hyperlink w:anchor="_Toc103183720" w:history="1">
             <w:r>
               <w:rPr>
                 <w:rStyle w:val="afe"/>
@@ -1167,7 +1167,7 @@
                 <w:noProof/>
                 <w:webHidden/>
               </w:rPr>
-              <w:instrText xml:space="preserve"> PAGEREF _Toc103182562 \h </w:instrText>
+              <w:instrText xml:space="preserve"> PAGEREF _Toc103183720 \h </w:instrText>
             </w:r>
             <w:r>
               <w:rPr>
@@ -1212,7 +1212,7 @@
               <w:szCs w:val="24"/>
             </w:rPr>
           </w:pPr>
-          <w:hyperlink w:anchor="_Toc103182563" w:history="1">
+          <w:hyperlink w:anchor="_Toc103183721" w:history="1">
             <w:r>
               <w:rPr>
                 <w:rStyle w:val="afe"/>
@@ -1254,7 +1254,7 @@
                 <w:noProof/>
                 <w:webHidden/>
               </w:rPr>
-              <w:instrText xml:space="preserve"> PAGEREF _Toc103182563 \h </w:instrText>
+              <w:instrText xml:space="preserve"> PAGEREF _Toc103183721 \h </w:instrText>
             </w:r>
             <w:r>
               <w:rPr>
@@ -1298,7 +1298,7 @@
               <w:szCs w:val="24"/>
             </w:rPr>
           </w:pPr>
-          <w:hyperlink w:anchor="_Toc103182564" w:history="1">
+          <w:hyperlink w:anchor="_Toc103183722" w:history="1">
             <w:r>
               <w:rPr>
                 <w:rStyle w:val="afe"/>
@@ -1340,7 +1340,7 @@
                 <w:noProof/>
                 <w:webHidden/>
               </w:rPr>
-              <w:instrText xml:space="preserve"> PAGEREF _Toc103182564 \h </w:instrText>
+              <w:instrText xml:space="preserve"> PAGEREF _Toc103183722 \h </w:instrText>
             </w:r>
             <w:r>
               <w:rPr>
@@ -1384,7 +1384,7 @@
               <w:szCs w:val="24"/>
             </w:rPr>
           </w:pPr>
-          <w:hyperlink w:anchor="_Toc103182565" w:history="1">
+          <w:hyperlink w:anchor="_Toc103183723" w:history="1">
             <w:r>
               <w:rPr>
                 <w:rStyle w:val="afe"/>
@@ -1426,7 +1426,7 @@
                 <w:noProof/>
                 <w:webHidden/>
               </w:rPr>
-              <w:instrText xml:space="preserve"> PAGEREF _Toc103182565 \h </w:instrText>
+              <w:instrText xml:space="preserve"> PAGEREF _Toc103183723 \h </w:instrText>
             </w:r>
             <w:r>
               <w:rPr>
@@ -1470,7 +1470,7 @@
               <w:szCs w:val="24"/>
             </w:rPr>
           </w:pPr>
-          <w:hyperlink w:anchor="_Toc103182566" w:history="1">
+          <w:hyperlink w:anchor="_Toc103183724" w:history="1">
             <w:r>
               <w:rPr>
                 <w:rStyle w:val="afe"/>
@@ -1512,7 +1512,7 @@
                 <w:noProof/>
                 <w:webHidden/>
               </w:rPr>
-              <w:instrText xml:space="preserve"> PAGEREF _Toc103182566 \h </w:instrText>
+              <w:instrText xml:space="preserve"> PAGEREF _Toc103183724 \h </w:instrText>
             </w:r>
             <w:r>
               <w:rPr>
@@ -1556,7 +1556,7 @@
               <w:szCs w:val="24"/>
             </w:rPr>
           </w:pPr>
-          <w:hyperlink w:anchor="_Toc103182567" w:history="1">
+          <w:hyperlink w:anchor="_Toc103183725" w:history="1">
             <w:r>
               <w:rPr>
                 <w:rStyle w:val="afe"/>
@@ -1598,7 +1598,7 @@
                 <w:noProof/>
                 <w:webHidden/>
               </w:rPr>
-              <w:instrText xml:space="preserve"> PAGEREF _Toc103182567 \h </w:instrText>
+              <w:instrText xml:space="preserve"> PAGEREF _Toc103183725 \h </w:instrText>
             </w:r>
             <w:r>
               <w:rPr>
@@ -1642,7 +1642,7 @@
               <w:szCs w:val="24"/>
             </w:rPr>
           </w:pPr>
-          <w:hyperlink w:anchor="_Toc103182568" w:history="1">
+          <w:hyperlink w:anchor="_Toc103183726" w:history="1">
             <w:r>
               <w:rPr>
                 <w:rStyle w:val="afe"/>
@@ -1684,7 +1684,7 @@
                 <w:noProof/>
                 <w:webHidden/>
               </w:rPr>
-              <w:instrText xml:space="preserve"> PAGEREF _Toc103182568 \h </w:instrText>
+              <w:instrText xml:space="preserve"> PAGEREF _Toc103183726 \h </w:instrText>
             </w:r>
             <w:r>
               <w:rPr>
@@ -1728,7 +1728,7 @@
               <w:szCs w:val="24"/>
             </w:rPr>
           </w:pPr>
-          <w:hyperlink w:anchor="_Toc103182569" w:history="1">
+          <w:hyperlink w:anchor="_Toc103183727" w:history="1">
             <w:r>
               <w:rPr>
                 <w:rStyle w:val="afe"/>
@@ -1770,7 +1770,7 @@
                 <w:noProof/>
                 <w:webHidden/>
               </w:rPr>
-              <w:instrText xml:space="preserve"> PAGEREF _Toc103182569 \h </w:instrText>
+              <w:instrText xml:space="preserve"> PAGEREF _Toc103183727 \h </w:instrText>
             </w:r>
             <w:r>
               <w:rPr>
@@ -1814,7 +1814,7 @@
               <w:szCs w:val="24"/>
             </w:rPr>
           </w:pPr>
-          <w:hyperlink w:anchor="_Toc103182570" w:history="1">
+          <w:hyperlink w:anchor="_Toc103183728" w:history="1">
             <w:r>
               <w:rPr>
                 <w:rStyle w:val="afe"/>
@@ -1856,7 +1856,7 @@
                 <w:noProof/>
                 <w:webHidden/>
               </w:rPr>
-              <w:instrText xml:space="preserve"> PAGEREF _Toc103182570 \h </w:instrText>
+              <w:instrText xml:space="preserve"> PAGEREF _Toc103183728 \h </w:instrText>
             </w:r>
             <w:r>
               <w:rPr>
@@ -1900,7 +1900,7 @@
               <w:szCs w:val="24"/>
             </w:rPr>
           </w:pPr>
-          <w:hyperlink w:anchor="_Toc103182571" w:history="1">
+          <w:hyperlink w:anchor="_Toc103183729" w:history="1">
             <w:r>
               <w:rPr>
                 <w:rStyle w:val="afe"/>
@@ -1942,7 +1942,7 @@
                 <w:noProof/>
                 <w:webHidden/>
               </w:rPr>
-              <w:instrText xml:space="preserve"> PAGEREF _Toc103182571 \h </w:instrText>
+              <w:instrText xml:space="preserve"> PAGEREF _Toc103183729 \h </w:instrText>
             </w:r>
             <w:r>
               <w:rPr>
@@ -1986,7 +1986,7 @@
               <w:szCs w:val="24"/>
             </w:rPr>
           </w:pPr>
-          <w:hyperlink w:anchor="_Toc103182572" w:history="1">
+          <w:hyperlink w:anchor="_Toc103183730" w:history="1">
             <w:r>
               <w:rPr>
                 <w:rStyle w:val="afe"/>
@@ -2028,7 +2028,7 @@
                 <w:noProof/>
                 <w:webHidden/>
               </w:rPr>
-              <w:instrText xml:space="preserve"> PAGEREF _Toc103182572 \h </w:instrText>
+              <w:instrText xml:space="preserve"> PAGEREF _Toc103183730 \h </w:instrText>
             </w:r>
             <w:r>
               <w:rPr>
@@ -2072,7 +2072,7 @@
               <w:szCs w:val="24"/>
             </w:rPr>
           </w:pPr>
-          <w:hyperlink w:anchor="_Toc103182573" w:history="1">
+          <w:hyperlink w:anchor="_Toc103183731" w:history="1">
             <w:r>
               <w:rPr>
                 <w:rStyle w:val="afe"/>
@@ -2114,7 +2114,7 @@
                 <w:noProof/>
                 <w:webHidden/>
               </w:rPr>
-              <w:instrText xml:space="preserve"> PAGEREF _Toc103182573 \h </w:instrText>
+              <w:instrText xml:space="preserve"> PAGEREF _Toc103183731 \h </w:instrText>
             </w:r>
             <w:r>
               <w:rPr>
@@ -2158,7 +2158,7 @@
               <w:szCs w:val="24"/>
             </w:rPr>
           </w:pPr>
-          <w:hyperlink w:anchor="_Toc103182574" w:history="1">
+          <w:hyperlink w:anchor="_Toc103183732" w:history="1">
             <w:r>
               <w:rPr>
                 <w:rStyle w:val="afe"/>
@@ -2200,7 +2200,7 @@
                 <w:noProof/>
                 <w:webHidden/>
               </w:rPr>
-              <w:instrText xml:space="preserve"> PAGEREF _Toc103182574 \h </w:instrText>
+              <w:instrText xml:space="preserve"> PAGEREF _Toc103183732 \h </w:instrText>
             </w:r>
             <w:r>
               <w:rPr>
@@ -2244,7 +2244,7 @@
               <w:szCs w:val="24"/>
             </w:rPr>
           </w:pPr>
-          <w:hyperlink w:anchor="_Toc103182575" w:history="1">
+          <w:hyperlink w:anchor="_Toc103183733" w:history="1">
             <w:r>
               <w:rPr>
                 <w:rStyle w:val="afe"/>
@@ -2286,7 +2286,7 @@
                 <w:noProof/>
                 <w:webHidden/>
               </w:rPr>
-              <w:instrText xml:space="preserve"> PAGEREF _Toc103182575 \h </w:instrText>
+              <w:instrText xml:space="preserve"> PAGEREF _Toc103183733 \h </w:instrText>
             </w:r>
             <w:r>
               <w:rPr>
@@ -2330,7 +2330,7 @@
               <w:szCs w:val="24"/>
             </w:rPr>
           </w:pPr>
-          <w:hyperlink w:anchor="_Toc103182576" w:history="1">
+          <w:hyperlink w:anchor="_Toc103183734" w:history="1">
             <w:r>
               <w:rPr>
                 <w:rStyle w:val="afe"/>
@@ -2372,7 +2372,7 @@
                 <w:noProof/>
                 <w:webHidden/>
               </w:rPr>
-              <w:instrText xml:space="preserve"> PAGEREF _Toc103182576 \h </w:instrText>
+              <w:instrText xml:space="preserve"> PAGEREF _Toc103183734 \h </w:instrText>
             </w:r>
             <w:r>
               <w:rPr>
@@ -2416,7 +2416,7 @@
               <w:szCs w:val="24"/>
             </w:rPr>
           </w:pPr>
-          <w:hyperlink w:anchor="_Toc103182577" w:history="1">
+          <w:hyperlink w:anchor="_Toc103183735" w:history="1">
             <w:r>
               <w:rPr>
                 <w:rStyle w:val="afe"/>
@@ -2458,7 +2458,7 @@
                 <w:noProof/>
                 <w:webHidden/>
               </w:rPr>
-              <w:instrText xml:space="preserve"> PAGEREF _Toc103182577 \h </w:instrText>
+              <w:instrText xml:space="preserve"> PAGEREF _Toc103183735 \h </w:instrText>
             </w:r>
             <w:r>
               <w:rPr>
@@ -2502,7 +2502,7 @@
               <w:szCs w:val="24"/>
             </w:rPr>
           </w:pPr>
-          <w:hyperlink w:anchor="_Toc103182578" w:history="1">
+          <w:hyperlink w:anchor="_Toc103183736" w:history="1">
             <w:r>
               <w:rPr>
                 <w:rStyle w:val="afe"/>
@@ -2544,7 +2544,7 @@
                 <w:noProof/>
                 <w:webHidden/>
               </w:rPr>
-              <w:instrText xml:space="preserve"> PAGEREF _Toc103182578 \h </w:instrText>
+              <w:instrText xml:space="preserve"> PAGEREF _Toc103183736 \h </w:instrText>
             </w:r>
             <w:r>
               <w:rPr>
@@ -2588,7 +2588,7 @@
               <w:szCs w:val="24"/>
             </w:rPr>
           </w:pPr>
-          <w:hyperlink w:anchor="_Toc103182579" w:history="1">
+          <w:hyperlink w:anchor="_Toc103183737" w:history="1">
             <w:r>
               <w:rPr>
                 <w:rStyle w:val="afe"/>
@@ -2630,7 +2630,7 @@
                 <w:noProof/>
                 <w:webHidden/>
               </w:rPr>
-              <w:instrText xml:space="preserve"> PAGEREF _Toc103182579 \h </w:instrText>
+              <w:instrText xml:space="preserve"> PAGEREF _Toc103183737 \h </w:instrText>
             </w:r>
             <w:r>
               <w:rPr>
@@ -2706,7 +2706,7 @@
       <w:pPr>
         <w:pStyle w:val="1"/>
       </w:pPr>
-      <w:bookmarkStart w:id="0" w:name="_Toc103182554"/>
+      <w:bookmarkStart w:id="0" w:name="_Toc103183712"/>
       <w:r>
         <w:rPr>
           <w:rFonts w:hint="eastAsia"/>
@@ -2726,7 +2726,7 @@
       <w:pPr>
         <w:pStyle w:val="2"/>
       </w:pPr>
-      <w:bookmarkStart w:id="1" w:name="_Toc103182555"/>
+      <w:bookmarkStart w:id="1" w:name="_Toc103183713"/>
       <w:r>
         <w:t>技术要求</w:t>
       </w:r>
@@ -2736,7 +2736,7 @@
       <w:pPr>
         <w:pStyle w:val="3"/>
       </w:pPr>
-      <w:bookmarkStart w:id="2" w:name="_Toc103182556"/>
+      <w:bookmarkStart w:id="2" w:name="_Toc103183714"/>
       <w:r>
         <w:t>数据传输加密机制</w:t>
       </w:r>
@@ -2751,7 +2751,7 @@
       <w:pPr>
         <w:pStyle w:val="3"/>
       </w:pPr>
-      <w:bookmarkStart w:id="3" w:name="_Toc103182557"/>
+      <w:bookmarkStart w:id="3" w:name="_Toc103183715"/>
       <w:r>
         <w:t>支持扩展性</w:t>
       </w:r>
@@ -2772,7 +2772,7 @@
       <w:pPr>
         <w:pStyle w:val="3"/>
       </w:pPr>
-      <w:bookmarkStart w:id="4" w:name="_Toc103182558"/>
+      <w:bookmarkStart w:id="4" w:name="_Toc103183716"/>
       <w:r>
         <w:t>容错机制</w:t>
       </w:r>
@@ -2790,7 +2790,7 @@
       <w:pPr>
         <w:pStyle w:val="2"/>
       </w:pPr>
-      <w:bookmarkStart w:id="5" w:name="_Toc103182559"/>
+      <w:bookmarkStart w:id="5" w:name="_Toc103183717"/>
       <w:r>
         <w:t>接口规范</w:t>
       </w:r>
@@ -2800,7 +2800,7 @@
       <w:pPr>
         <w:pStyle w:val="3"/>
       </w:pPr>
-      <w:bookmarkStart w:id="6" w:name="_Toc103182560"/>
+      <w:bookmarkStart w:id="6" w:name="_Toc103183718"/>
       <w:r>
         <w:t>接口设计要求</w:t>
       </w:r>
@@ -2865,7 +2865,7 @@
       <w:pPr>
         <w:pStyle w:val="3"/>
       </w:pPr>
-      <w:bookmarkStart w:id="7" w:name="_Toc103182561"/>
+      <w:bookmarkStart w:id="7" w:name="_Toc103183719"/>
       <w:r>
         <w:t>接口</w:t>
       </w:r>
@@ -2985,7 +2985,7 @@
         <w:pStyle w:val="3"/>
       </w:pPr>
       <w:bookmarkStart w:id="8" w:name="_Toc90631082"/>
-      <w:bookmarkStart w:id="9" w:name="_Toc103182562"/>
+      <w:bookmarkStart w:id="9" w:name="_Toc103183720"/>
       <w:bookmarkEnd w:id="8"/>
       <w:r>
         <w:lastRenderedPageBreak/>
@@ -3275,7 +3275,7 @@
           <w:rFonts w:hint="eastAsia"/>
         </w:rPr>
       </w:pPr>
-      <w:bookmarkStart w:id="10" w:name="_Toc103182563"/>
+      <w:bookmarkStart w:id="10" w:name="_Toc103183721"/>
       <w:r>
         <w:rPr>
           <w:rFonts w:hint="eastAsia"/>
@@ -3294,7 +3294,7 @@
           <w:rFonts w:hint="eastAsia"/>
         </w:rPr>
       </w:pPr>
-      <w:bookmarkStart w:id="11" w:name="_Toc103182564"/>
+      <w:bookmarkStart w:id="11" w:name="_Toc103183722"/>
       <w:r>
         <w:rPr>
           <w:rFonts w:hint="eastAsia"/>
@@ -3310,7 +3310,7 @@
           <w:rFonts w:hint="eastAsia"/>
         </w:rPr>
       </w:pPr>
-      <w:bookmarkStart w:id="12" w:name="_Toc103182565"/>
+      <w:bookmarkStart w:id="12" w:name="_Toc103183723"/>
       <w:r>
         <w:rPr>
           <w:rFonts w:hint="eastAsia"/>
@@ -4981,7 +4981,7 @@
       <w:pPr>
         <w:pStyle w:val="3"/>
       </w:pPr>
-      <w:bookmarkStart w:id="13" w:name="_Toc103182566"/>
+      <w:bookmarkStart w:id="13" w:name="_Toc103183724"/>
       <w:r>
         <w:rPr>
           <w:rFonts w:hint="eastAsia"/>
@@ -5858,7 +5858,7 @@
           <w:rFonts w:hint="eastAsia"/>
         </w:rPr>
       </w:pPr>
-      <w:bookmarkStart w:id="14" w:name="_Toc103182567"/>
+      <w:bookmarkStart w:id="14" w:name="_Toc103183725"/>
       <w:r>
         <w:rPr>
           <w:rFonts w:hint="eastAsia"/>
@@ -6356,7 +6356,7 @@
           <w:rFonts w:hint="eastAsia"/>
         </w:rPr>
       </w:pPr>
-      <w:bookmarkStart w:id="15" w:name="_Toc103182568"/>
+      <w:bookmarkStart w:id="15" w:name="_Toc103183726"/>
       <w:r>
         <w:rPr>
           <w:rFonts w:hint="eastAsia"/>
@@ -6373,7 +6373,7 @@
           <w:rFonts w:hint="eastAsia"/>
         </w:rPr>
       </w:pPr>
-      <w:bookmarkStart w:id="16" w:name="_Toc103182569"/>
+      <w:bookmarkStart w:id="16" w:name="_Toc103183727"/>
       <w:r>
         <w:rPr>
           <w:rFonts w:hint="eastAsia"/>
@@ -7556,7 +7556,7 @@
       <w:pPr>
         <w:pStyle w:val="3"/>
       </w:pPr>
-      <w:bookmarkStart w:id="17" w:name="_Toc103182570"/>
+      <w:bookmarkStart w:id="17" w:name="_Toc103183728"/>
       <w:r>
         <w:rPr>
           <w:rFonts w:hint="eastAsia"/>
@@ -8437,7 +8437,7 @@
           <w:rFonts w:hint="eastAsia"/>
         </w:rPr>
       </w:pPr>
-      <w:bookmarkStart w:id="18" w:name="_Toc103182571"/>
+      <w:bookmarkStart w:id="18" w:name="_Toc103183729"/>
       <w:r>
         <w:rPr>
           <w:rFonts w:hint="eastAsia"/>
@@ -9038,7 +9038,7 @@
           <w:rFonts w:hint="eastAsia"/>
         </w:rPr>
       </w:pPr>
-      <w:bookmarkStart w:id="19" w:name="_Toc103182572"/>
+      <w:bookmarkStart w:id="19" w:name="_Toc103183730"/>
       <w:r>
         <w:rPr>
           <w:rFonts w:hint="eastAsia"/>
@@ -9055,7 +9055,7 @@
           <w:rFonts w:hint="eastAsia"/>
         </w:rPr>
       </w:pPr>
-      <w:bookmarkStart w:id="20" w:name="_Toc103182573"/>
+      <w:bookmarkStart w:id="20" w:name="_Toc103183731"/>
       <w:r>
         <w:rPr>
           <w:rFonts w:hint="eastAsia"/>
@@ -10353,7 +10353,7 @@
       <w:pPr>
         <w:pStyle w:val="3"/>
       </w:pPr>
-      <w:bookmarkStart w:id="21" w:name="_Toc103182574"/>
+      <w:bookmarkStart w:id="21" w:name="_Toc103183732"/>
       <w:r>
         <w:rPr>
           <w:rFonts w:hint="eastAsia"/>
@@ -10375,12 +10375,12 @@
         <w:tblLook w:val="04A0" w:firstRow="1" w:lastRow="0" w:firstColumn="1" w:lastColumn="0" w:noHBand="0" w:noVBand="1"/>
       </w:tblPr>
       <w:tblGrid>
-        <w:gridCol w:w="1126"/>
-        <w:gridCol w:w="1276"/>
-        <w:gridCol w:w="851"/>
-        <w:gridCol w:w="708"/>
+        <w:gridCol w:w="1410"/>
+        <w:gridCol w:w="1417"/>
         <w:gridCol w:w="709"/>
         <w:gridCol w:w="709"/>
+        <w:gridCol w:w="567"/>
+        <w:gridCol w:w="567"/>
         <w:gridCol w:w="2835"/>
       </w:tblGrid>
       <w:tr>
@@ -10389,7 +10389,7 @@
         </w:trPr>
         <w:tc>
           <w:tcPr>
-            <w:tcW w:w="1126" w:type="dxa"/>
+            <w:tcW w:w="1410" w:type="dxa"/>
             <w:tcBorders>
               <w:top w:val="single" w:sz="6" w:space="0" w:color="auto"/>
               <w:left w:val="single" w:sz="6" w:space="0" w:color="auto"/>
@@ -10418,7 +10418,7 @@
         </w:tc>
         <w:tc>
           <w:tcPr>
-            <w:tcW w:w="1276" w:type="dxa"/>
+            <w:tcW w:w="1417" w:type="dxa"/>
             <w:tcBorders>
               <w:top w:val="single" w:sz="6" w:space="0" w:color="auto"/>
               <w:left w:val="single" w:sz="6" w:space="0" w:color="auto"/>
@@ -10447,7 +10447,7 @@
         </w:tc>
         <w:tc>
           <w:tcPr>
-            <w:tcW w:w="851" w:type="dxa"/>
+            <w:tcW w:w="709" w:type="dxa"/>
             <w:tcBorders>
               <w:top w:val="single" w:sz="6" w:space="0" w:color="auto"/>
               <w:left w:val="single" w:sz="6" w:space="0" w:color="auto"/>
@@ -10476,7 +10476,7 @@
         </w:tc>
         <w:tc>
           <w:tcPr>
-            <w:tcW w:w="708" w:type="dxa"/>
+            <w:tcW w:w="709" w:type="dxa"/>
             <w:tcBorders>
               <w:top w:val="single" w:sz="6" w:space="0" w:color="auto"/>
               <w:left w:val="single" w:sz="6" w:space="0" w:color="auto"/>
@@ -10499,7 +10499,7 @@
         </w:tc>
         <w:tc>
           <w:tcPr>
-            <w:tcW w:w="709" w:type="dxa"/>
+            <w:tcW w:w="567" w:type="dxa"/>
             <w:tcBorders>
               <w:top w:val="single" w:sz="6" w:space="0" w:color="auto"/>
               <w:left w:val="single" w:sz="6" w:space="0" w:color="auto"/>
@@ -10522,7 +10522,7 @@
         </w:tc>
         <w:tc>
           <w:tcPr>
-            <w:tcW w:w="709" w:type="dxa"/>
+            <w:tcW w:w="567" w:type="dxa"/>
             <w:tcBorders>
               <w:top w:val="single" w:sz="6" w:space="0" w:color="auto"/>
               <w:left w:val="single" w:sz="6" w:space="0" w:color="auto"/>
@@ -10585,36 +10585,36 @@
         </w:trPr>
         <w:tc>
           <w:tcPr>
-            <w:tcW w:w="1126" w:type="dxa"/>
-            <w:tcBorders>
-              <w:top w:val="single" w:sz="6" w:space="0" w:color="auto"/>
-              <w:left w:val="single" w:sz="6" w:space="0" w:color="auto"/>
-              <w:bottom w:val="single" w:sz="6" w:space="0" w:color="auto"/>
-              <w:right w:val="single" w:sz="6" w:space="0" w:color="auto"/>
-            </w:tcBorders>
-            <w:tcMar>
-              <w:top w:w="75" w:type="dxa"/>
-              <w:left w:w="75" w:type="dxa"/>
-              <w:bottom w:w="75" w:type="dxa"/>
-              <w:right w:w="75" w:type="dxa"/>
-            </w:tcMar>
-            <w:vAlign w:val="center"/>
-          </w:tcPr>
-          <w:p>
-            <w:pPr>
-              <w:jc w:val="left"/>
-            </w:pPr>
-            <w:r>
-              <w:rPr>
-                <w:rFonts w:hint="eastAsia"/>
-              </w:rPr>
-              <w:t>结果代码</w:t>
-            </w:r>
-          </w:p>
-        </w:tc>
-        <w:tc>
-          <w:tcPr>
-            <w:tcW w:w="1276" w:type="dxa"/>
+            <w:tcW w:w="1410" w:type="dxa"/>
+            <w:tcBorders>
+              <w:top w:val="single" w:sz="6" w:space="0" w:color="auto"/>
+              <w:left w:val="single" w:sz="6" w:space="0" w:color="auto"/>
+              <w:bottom w:val="single" w:sz="6" w:space="0" w:color="auto"/>
+              <w:right w:val="single" w:sz="6" w:space="0" w:color="auto"/>
+            </w:tcBorders>
+            <w:tcMar>
+              <w:top w:w="75" w:type="dxa"/>
+              <w:left w:w="75" w:type="dxa"/>
+              <w:bottom w:w="75" w:type="dxa"/>
+              <w:right w:w="75" w:type="dxa"/>
+            </w:tcMar>
+            <w:vAlign w:val="center"/>
+          </w:tcPr>
+          <w:p>
+            <w:pPr>
+              <w:jc w:val="left"/>
+            </w:pPr>
+            <w:r>
+              <w:rPr>
+                <w:rFonts w:hint="eastAsia"/>
+              </w:rPr>
+              <w:t>机构标识</w:t>
+            </w:r>
+          </w:p>
+        </w:tc>
+        <w:tc>
+          <w:tcPr>
+            <w:tcW w:w="1417" w:type="dxa"/>
             <w:tcBorders>
               <w:top w:val="single" w:sz="6" w:space="0" w:color="auto"/>
               <w:left w:val="single" w:sz="6" w:space="0" w:color="auto"/>
@@ -10635,14 +10635,18 @@
             </w:pPr>
             <w:proofErr w:type="spellStart"/>
             <w:r>
-              <w:t>errorCode</w:t>
+              <w:rPr>
+                <w:rFonts w:hint="eastAsia"/>
+                <w:kern w:val="0"/>
+              </w:rPr>
+              <w:t>orgId</w:t>
             </w:r>
             <w:proofErr w:type="spellEnd"/>
           </w:p>
         </w:tc>
         <w:tc>
           <w:tcPr>
-            <w:tcW w:w="851" w:type="dxa"/>
+            <w:tcW w:w="709" w:type="dxa"/>
             <w:tcBorders>
               <w:top w:val="single" w:sz="6" w:space="0" w:color="auto"/>
               <w:left w:val="single" w:sz="6" w:space="0" w:color="auto"/>
@@ -10672,7 +10676,7 @@
         </w:tc>
         <w:tc>
           <w:tcPr>
-            <w:tcW w:w="708" w:type="dxa"/>
+            <w:tcW w:w="709" w:type="dxa"/>
             <w:tcBorders>
               <w:top w:val="single" w:sz="6" w:space="0" w:color="auto"/>
               <w:left w:val="single" w:sz="6" w:space="0" w:color="auto"/>
@@ -10695,33 +10699,27 @@
         </w:tc>
         <w:tc>
           <w:tcPr>
-            <w:tcW w:w="709" w:type="dxa"/>
-            <w:tcBorders>
-              <w:top w:val="single" w:sz="6" w:space="0" w:color="auto"/>
-              <w:left w:val="single" w:sz="6" w:space="0" w:color="auto"/>
-              <w:bottom w:val="single" w:sz="6" w:space="0" w:color="auto"/>
-              <w:right w:val="single" w:sz="6" w:space="0" w:color="auto"/>
-            </w:tcBorders>
-            <w:vAlign w:val="center"/>
-          </w:tcPr>
-          <w:p>
-            <w:pPr>
-              <w:jc w:val="left"/>
-            </w:pPr>
-            <w:r>
-              <w:rPr>
-                <w:rFonts w:hint="eastAsia"/>
-              </w:rPr>
-              <w:t>1</w:t>
-            </w:r>
-            <w:r>
-              <w:t>0</w:t>
-            </w:r>
-          </w:p>
-        </w:tc>
-        <w:tc>
-          <w:tcPr>
-            <w:tcW w:w="709" w:type="dxa"/>
+            <w:tcW w:w="567" w:type="dxa"/>
+            <w:tcBorders>
+              <w:top w:val="single" w:sz="6" w:space="0" w:color="auto"/>
+              <w:left w:val="single" w:sz="6" w:space="0" w:color="auto"/>
+              <w:bottom w:val="single" w:sz="6" w:space="0" w:color="auto"/>
+              <w:right w:val="single" w:sz="6" w:space="0" w:color="auto"/>
+            </w:tcBorders>
+            <w:vAlign w:val="center"/>
+          </w:tcPr>
+          <w:p>
+            <w:pPr>
+              <w:jc w:val="left"/>
+            </w:pPr>
+            <w:r>
+              <w:t>200</w:t>
+            </w:r>
+          </w:p>
+        </w:tc>
+        <w:tc>
+          <w:tcPr>
+            <w:tcW w:w="567" w:type="dxa"/>
             <w:tcBorders>
               <w:top w:val="single" w:sz="6" w:space="0" w:color="auto"/>
               <w:left w:val="single" w:sz="6" w:space="0" w:color="auto"/>
@@ -10772,24 +10770,6 @@
                 <w:rFonts w:hint="eastAsia"/>
               </w:rPr>
             </w:pPr>
-            <w:r>
-              <w:t xml:space="preserve">0: </w:t>
-            </w:r>
-            <w:r>
-              <w:rPr>
-                <w:rFonts w:hint="eastAsia"/>
-              </w:rPr>
-              <w:t xml:space="preserve">成功， </w:t>
-            </w:r>
-            <w:r>
-              <w:t>-1</w:t>
-            </w:r>
-            <w:r>
-              <w:rPr>
-                <w:rFonts w:hint="eastAsia"/>
-              </w:rPr>
-              <w:t>：失败</w:t>
-            </w:r>
           </w:p>
         </w:tc>
       </w:tr>
@@ -10799,62 +10779,66 @@
         </w:trPr>
         <w:tc>
           <w:tcPr>
-            <w:tcW w:w="1126" w:type="dxa"/>
-            <w:tcBorders>
-              <w:top w:val="single" w:sz="6" w:space="0" w:color="auto"/>
-              <w:left w:val="single" w:sz="6" w:space="0" w:color="auto"/>
-              <w:bottom w:val="single" w:sz="6" w:space="0" w:color="auto"/>
-              <w:right w:val="single" w:sz="6" w:space="0" w:color="auto"/>
-            </w:tcBorders>
-            <w:tcMar>
-              <w:top w:w="75" w:type="dxa"/>
-              <w:left w:w="75" w:type="dxa"/>
-              <w:bottom w:w="75" w:type="dxa"/>
-              <w:right w:w="75" w:type="dxa"/>
-            </w:tcMar>
-            <w:vAlign w:val="center"/>
-          </w:tcPr>
-          <w:p>
-            <w:pPr>
-              <w:jc w:val="left"/>
-            </w:pPr>
-            <w:r>
-              <w:rPr>
-                <w:rFonts w:hint="eastAsia"/>
-              </w:rPr>
-              <w:t>结果描述</w:t>
-            </w:r>
-          </w:p>
-        </w:tc>
-        <w:tc>
-          <w:tcPr>
-            <w:tcW w:w="1276" w:type="dxa"/>
-            <w:tcBorders>
-              <w:top w:val="single" w:sz="6" w:space="0" w:color="auto"/>
-              <w:left w:val="single" w:sz="6" w:space="0" w:color="auto"/>
-              <w:bottom w:val="single" w:sz="6" w:space="0" w:color="auto"/>
-              <w:right w:val="single" w:sz="6" w:space="0" w:color="auto"/>
-            </w:tcBorders>
-            <w:tcMar>
-              <w:top w:w="75" w:type="dxa"/>
-              <w:left w:w="75" w:type="dxa"/>
-              <w:bottom w:w="75" w:type="dxa"/>
-              <w:right w:w="75" w:type="dxa"/>
-            </w:tcMar>
-            <w:vAlign w:val="center"/>
-          </w:tcPr>
-          <w:p>
-            <w:pPr>
-              <w:jc w:val="left"/>
-            </w:pPr>
-            <w:r>
-              <w:t>description</w:t>
-            </w:r>
-          </w:p>
-        </w:tc>
-        <w:tc>
-          <w:tcPr>
-            <w:tcW w:w="851" w:type="dxa"/>
+            <w:tcW w:w="1410" w:type="dxa"/>
+            <w:tcBorders>
+              <w:top w:val="single" w:sz="6" w:space="0" w:color="auto"/>
+              <w:left w:val="single" w:sz="6" w:space="0" w:color="auto"/>
+              <w:bottom w:val="single" w:sz="6" w:space="0" w:color="auto"/>
+              <w:right w:val="single" w:sz="6" w:space="0" w:color="auto"/>
+            </w:tcBorders>
+            <w:tcMar>
+              <w:top w:w="75" w:type="dxa"/>
+              <w:left w:w="75" w:type="dxa"/>
+              <w:bottom w:w="75" w:type="dxa"/>
+              <w:right w:w="75" w:type="dxa"/>
+            </w:tcMar>
+            <w:vAlign w:val="center"/>
+          </w:tcPr>
+          <w:p>
+            <w:pPr>
+              <w:jc w:val="left"/>
+            </w:pPr>
+            <w:r>
+              <w:rPr>
+                <w:rFonts w:hint="eastAsia"/>
+              </w:rPr>
+              <w:t>机构名称</w:t>
+            </w:r>
+          </w:p>
+        </w:tc>
+        <w:tc>
+          <w:tcPr>
+            <w:tcW w:w="1417" w:type="dxa"/>
+            <w:tcBorders>
+              <w:top w:val="single" w:sz="6" w:space="0" w:color="auto"/>
+              <w:left w:val="single" w:sz="6" w:space="0" w:color="auto"/>
+              <w:bottom w:val="single" w:sz="6" w:space="0" w:color="auto"/>
+              <w:right w:val="single" w:sz="6" w:space="0" w:color="auto"/>
+            </w:tcBorders>
+            <w:tcMar>
+              <w:top w:w="75" w:type="dxa"/>
+              <w:left w:w="75" w:type="dxa"/>
+              <w:bottom w:w="75" w:type="dxa"/>
+              <w:right w:w="75" w:type="dxa"/>
+            </w:tcMar>
+            <w:vAlign w:val="center"/>
+          </w:tcPr>
+          <w:p>
+            <w:pPr>
+              <w:jc w:val="left"/>
+            </w:pPr>
+            <w:r>
+              <w:rPr>
+                <w:rFonts w:hint="eastAsia"/>
+                <w:kern w:val="0"/>
+              </w:rPr>
+              <w:t>name</w:t>
+            </w:r>
+          </w:p>
+        </w:tc>
+        <w:tc>
+          <w:tcPr>
+            <w:tcW w:w="709" w:type="dxa"/>
             <w:tcBorders>
               <w:top w:val="single" w:sz="6" w:space="0" w:color="auto"/>
               <w:left w:val="single" w:sz="6" w:space="0" w:color="auto"/>
@@ -10886,7 +10870,7 @@
         </w:tc>
         <w:tc>
           <w:tcPr>
-            <w:tcW w:w="708" w:type="dxa"/>
+            <w:tcW w:w="709" w:type="dxa"/>
             <w:tcBorders>
               <w:top w:val="single" w:sz="6" w:space="0" w:color="auto"/>
               <w:left w:val="single" w:sz="6" w:space="0" w:color="auto"/>
@@ -10909,7 +10893,7 @@
         </w:tc>
         <w:tc>
           <w:tcPr>
-            <w:tcW w:w="709" w:type="dxa"/>
+            <w:tcW w:w="567" w:type="dxa"/>
             <w:tcBorders>
               <w:top w:val="single" w:sz="6" w:space="0" w:color="auto"/>
               <w:left w:val="single" w:sz="6" w:space="0" w:color="auto"/>
@@ -10929,7 +10913,7 @@
         </w:tc>
         <w:tc>
           <w:tcPr>
-            <w:tcW w:w="709" w:type="dxa"/>
+            <w:tcW w:w="567" w:type="dxa"/>
             <w:tcBorders>
               <w:top w:val="single" w:sz="6" w:space="0" w:color="auto"/>
               <w:left w:val="single" w:sz="6" w:space="0" w:color="auto"/>
@@ -10977,12 +10961,6 @@
             <w:pPr>
               <w:jc w:val="left"/>
             </w:pPr>
-            <w:r>
-              <w:rPr>
-                <w:rFonts w:hint="eastAsia"/>
-              </w:rPr>
-              <w:t>对请求结果的英文描述</w:t>
-            </w:r>
           </w:p>
         </w:tc>
       </w:tr>
@@ -10992,39 +10970,249 @@
         </w:trPr>
         <w:tc>
           <w:tcPr>
-            <w:tcW w:w="1126" w:type="dxa"/>
-            <w:tcBorders>
-              <w:top w:val="single" w:sz="6" w:space="0" w:color="auto"/>
-              <w:left w:val="single" w:sz="6" w:space="0" w:color="auto"/>
-              <w:bottom w:val="single" w:sz="6" w:space="0" w:color="auto"/>
-              <w:right w:val="single" w:sz="6" w:space="0" w:color="auto"/>
-            </w:tcBorders>
-            <w:tcMar>
-              <w:top w:w="75" w:type="dxa"/>
-              <w:left w:w="75" w:type="dxa"/>
-              <w:bottom w:w="75" w:type="dxa"/>
-              <w:right w:w="75" w:type="dxa"/>
-            </w:tcMar>
-            <w:vAlign w:val="center"/>
-          </w:tcPr>
-          <w:p>
-            <w:pPr>
-              <w:jc w:val="left"/>
-              <w:rPr>
-                <w:rFonts w:hint="eastAsia"/>
-              </w:rPr>
-            </w:pPr>
-            <w:r>
-              <w:rPr>
-                <w:rFonts w:hint="eastAsia"/>
-              </w:rPr>
-              <w:t>用户登录ID</w:t>
-            </w:r>
-          </w:p>
-        </w:tc>
-        <w:tc>
-          <w:tcPr>
-            <w:tcW w:w="1276" w:type="dxa"/>
+            <w:tcW w:w="1410" w:type="dxa"/>
+            <w:tcBorders>
+              <w:top w:val="single" w:sz="6" w:space="0" w:color="auto"/>
+              <w:left w:val="single" w:sz="6" w:space="0" w:color="auto"/>
+              <w:bottom w:val="single" w:sz="6" w:space="0" w:color="auto"/>
+              <w:right w:val="single" w:sz="6" w:space="0" w:color="auto"/>
+            </w:tcBorders>
+            <w:tcMar>
+              <w:top w:w="75" w:type="dxa"/>
+              <w:left w:w="75" w:type="dxa"/>
+              <w:bottom w:w="75" w:type="dxa"/>
+              <w:right w:w="75" w:type="dxa"/>
+            </w:tcMar>
+            <w:vAlign w:val="center"/>
+          </w:tcPr>
+          <w:p>
+            <w:pPr>
+              <w:jc w:val="left"/>
+              <w:rPr>
+                <w:rFonts w:hint="eastAsia"/>
+              </w:rPr>
+            </w:pPr>
+            <w:r>
+              <w:rPr>
+                <w:rFonts w:hint="eastAsia"/>
+              </w:rPr>
+              <w:t>机构简称</w:t>
+            </w:r>
+          </w:p>
+        </w:tc>
+        <w:tc>
+          <w:tcPr>
+            <w:tcW w:w="1417" w:type="dxa"/>
+            <w:tcBorders>
+              <w:top w:val="single" w:sz="6" w:space="0" w:color="auto"/>
+              <w:left w:val="single" w:sz="6" w:space="0" w:color="auto"/>
+              <w:bottom w:val="single" w:sz="6" w:space="0" w:color="auto"/>
+              <w:right w:val="single" w:sz="6" w:space="0" w:color="auto"/>
+            </w:tcBorders>
+            <w:tcMar>
+              <w:top w:w="75" w:type="dxa"/>
+              <w:left w:w="75" w:type="dxa"/>
+              <w:bottom w:w="75" w:type="dxa"/>
+              <w:right w:w="75" w:type="dxa"/>
+            </w:tcMar>
+            <w:vAlign w:val="center"/>
+          </w:tcPr>
+          <w:p>
+            <w:pPr>
+              <w:jc w:val="left"/>
+            </w:pPr>
+            <w:r>
+              <w:rPr>
+                <w:rFonts w:hint="eastAsia"/>
+                <w:kern w:val="0"/>
+              </w:rPr>
+              <w:t>abbreviation</w:t>
+            </w:r>
+          </w:p>
+        </w:tc>
+        <w:tc>
+          <w:tcPr>
+            <w:tcW w:w="709" w:type="dxa"/>
+            <w:tcBorders>
+              <w:top w:val="single" w:sz="6" w:space="0" w:color="auto"/>
+              <w:left w:val="single" w:sz="6" w:space="0" w:color="auto"/>
+              <w:bottom w:val="single" w:sz="6" w:space="0" w:color="auto"/>
+              <w:right w:val="single" w:sz="6" w:space="0" w:color="auto"/>
+            </w:tcBorders>
+            <w:tcMar>
+              <w:top w:w="75" w:type="dxa"/>
+              <w:left w:w="75" w:type="dxa"/>
+              <w:bottom w:w="75" w:type="dxa"/>
+              <w:right w:w="75" w:type="dxa"/>
+            </w:tcMar>
+            <w:vAlign w:val="center"/>
+          </w:tcPr>
+          <w:p>
+            <w:pPr>
+              <w:jc w:val="left"/>
+              <w:rPr>
+                <w:rFonts w:hint="eastAsia"/>
+              </w:rPr>
+            </w:pPr>
+            <w:r>
+              <w:rPr>
+                <w:rFonts w:hint="eastAsia"/>
+              </w:rPr>
+              <w:t>S</w:t>
+            </w:r>
+            <w:r>
+              <w:t>tring</w:t>
+            </w:r>
+          </w:p>
+        </w:tc>
+        <w:tc>
+          <w:tcPr>
+            <w:tcW w:w="709" w:type="dxa"/>
+            <w:tcBorders>
+              <w:top w:val="single" w:sz="6" w:space="0" w:color="auto"/>
+              <w:left w:val="single" w:sz="6" w:space="0" w:color="auto"/>
+              <w:bottom w:val="single" w:sz="6" w:space="0" w:color="auto"/>
+              <w:right w:val="single" w:sz="6" w:space="0" w:color="auto"/>
+            </w:tcBorders>
+            <w:vAlign w:val="center"/>
+          </w:tcPr>
+          <w:p>
+            <w:pPr>
+              <w:jc w:val="left"/>
+              <w:rPr>
+                <w:rFonts w:hint="eastAsia"/>
+              </w:rPr>
+            </w:pPr>
+            <w:r>
+              <w:rPr>
+                <w:rFonts w:hint="eastAsia"/>
+              </w:rPr>
+              <w:t>1</w:t>
+            </w:r>
+          </w:p>
+        </w:tc>
+        <w:tc>
+          <w:tcPr>
+            <w:tcW w:w="567" w:type="dxa"/>
+            <w:tcBorders>
+              <w:top w:val="single" w:sz="6" w:space="0" w:color="auto"/>
+              <w:left w:val="single" w:sz="6" w:space="0" w:color="auto"/>
+              <w:bottom w:val="single" w:sz="6" w:space="0" w:color="auto"/>
+              <w:right w:val="single" w:sz="6" w:space="0" w:color="auto"/>
+            </w:tcBorders>
+            <w:vAlign w:val="center"/>
+          </w:tcPr>
+          <w:p>
+            <w:pPr>
+              <w:jc w:val="left"/>
+            </w:pPr>
+            <w:r>
+              <w:rPr>
+                <w:rFonts w:hint="eastAsia"/>
+                <w:kern w:val="0"/>
+              </w:rPr>
+              <w:t>200</w:t>
+            </w:r>
+          </w:p>
+        </w:tc>
+        <w:tc>
+          <w:tcPr>
+            <w:tcW w:w="567" w:type="dxa"/>
+            <w:tcBorders>
+              <w:top w:val="single" w:sz="6" w:space="0" w:color="auto"/>
+              <w:left w:val="single" w:sz="6" w:space="0" w:color="auto"/>
+              <w:bottom w:val="single" w:sz="6" w:space="0" w:color="auto"/>
+              <w:right w:val="single" w:sz="6" w:space="0" w:color="auto"/>
+            </w:tcBorders>
+            <w:tcMar>
+              <w:top w:w="75" w:type="dxa"/>
+              <w:left w:w="75" w:type="dxa"/>
+              <w:bottom w:w="75" w:type="dxa"/>
+              <w:right w:w="75" w:type="dxa"/>
+            </w:tcMar>
+            <w:vAlign w:val="center"/>
+          </w:tcPr>
+          <w:p>
+            <w:pPr>
+              <w:jc w:val="left"/>
+              <w:rPr>
+                <w:rFonts w:hint="eastAsia"/>
+              </w:rPr>
+            </w:pPr>
+            <w:r>
+              <w:rPr>
+                <w:rFonts w:hint="eastAsia"/>
+              </w:rPr>
+              <w:t>是</w:t>
+            </w:r>
+          </w:p>
+        </w:tc>
+        <w:tc>
+          <w:tcPr>
+            <w:tcW w:w="2835" w:type="dxa"/>
+            <w:tcBorders>
+              <w:top w:val="single" w:sz="6" w:space="0" w:color="auto"/>
+              <w:left w:val="single" w:sz="6" w:space="0" w:color="auto"/>
+              <w:bottom w:val="single" w:sz="6" w:space="0" w:color="auto"/>
+              <w:right w:val="single" w:sz="6" w:space="0" w:color="auto"/>
+            </w:tcBorders>
+            <w:tcMar>
+              <w:top w:w="75" w:type="dxa"/>
+              <w:left w:w="75" w:type="dxa"/>
+              <w:bottom w:w="75" w:type="dxa"/>
+              <w:right w:w="75" w:type="dxa"/>
+            </w:tcMar>
+            <w:vAlign w:val="center"/>
+          </w:tcPr>
+          <w:p>
+            <w:pPr>
+              <w:jc w:val="left"/>
+              <w:rPr>
+                <w:rFonts w:hint="eastAsia"/>
+              </w:rPr>
+            </w:pPr>
+          </w:p>
+        </w:tc>
+      </w:tr>
+      <w:tr>
+        <w:trPr>
+          <w:cantSplit/>
+        </w:trPr>
+        <w:tc>
+          <w:tcPr>
+            <w:tcW w:w="1410" w:type="dxa"/>
+            <w:tcBorders>
+              <w:top w:val="single" w:sz="6" w:space="0" w:color="auto"/>
+              <w:left w:val="single" w:sz="6" w:space="0" w:color="auto"/>
+              <w:bottom w:val="single" w:sz="6" w:space="0" w:color="auto"/>
+              <w:right w:val="single" w:sz="6" w:space="0" w:color="auto"/>
+            </w:tcBorders>
+            <w:tcMar>
+              <w:top w:w="75" w:type="dxa"/>
+              <w:left w:w="75" w:type="dxa"/>
+              <w:bottom w:w="75" w:type="dxa"/>
+              <w:right w:w="75" w:type="dxa"/>
+            </w:tcMar>
+            <w:vAlign w:val="center"/>
+          </w:tcPr>
+          <w:p>
+            <w:pPr>
+              <w:jc w:val="left"/>
+              <w:rPr>
+                <w:rFonts w:hint="eastAsia"/>
+              </w:rPr>
+            </w:pPr>
+            <w:r>
+              <w:rPr>
+                <w:rFonts w:hint="eastAsia"/>
+              </w:rPr>
+              <w:t>机构代码</w:t>
+            </w:r>
+          </w:p>
+        </w:tc>
+        <w:tc>
+          <w:tcPr>
+            <w:tcW w:w="1417" w:type="dxa"/>
             <w:tcBorders>
               <w:top w:val="single" w:sz="6" w:space="0" w:color="auto"/>
               <w:left w:val="single" w:sz="6" w:space="0" w:color="auto"/>
@@ -11045,14 +11233,14 @@
             </w:pPr>
             <w:proofErr w:type="spellStart"/>
             <w:r>
-              <w:t>loginId</w:t>
+              <w:t>orgCodeReal</w:t>
             </w:r>
             <w:proofErr w:type="spellEnd"/>
           </w:p>
         </w:tc>
         <w:tc>
           <w:tcPr>
-            <w:tcW w:w="851" w:type="dxa"/>
+            <w:tcW w:w="709" w:type="dxa"/>
             <w:tcBorders>
               <w:top w:val="single" w:sz="6" w:space="0" w:color="auto"/>
               <w:left w:val="single" w:sz="6" w:space="0" w:color="auto"/>
@@ -11087,7 +11275,7 @@
         </w:tc>
         <w:tc>
           <w:tcPr>
-            <w:tcW w:w="708" w:type="dxa"/>
+            <w:tcW w:w="709" w:type="dxa"/>
             <w:tcBorders>
               <w:top w:val="single" w:sz="6" w:space="0" w:color="auto"/>
               <w:left w:val="single" w:sz="6" w:space="0" w:color="auto"/>
@@ -11113,6 +11301,156 @@
         </w:tc>
         <w:tc>
           <w:tcPr>
+            <w:tcW w:w="567" w:type="dxa"/>
+            <w:tcBorders>
+              <w:top w:val="single" w:sz="6" w:space="0" w:color="auto"/>
+              <w:left w:val="single" w:sz="6" w:space="0" w:color="auto"/>
+              <w:bottom w:val="single" w:sz="6" w:space="0" w:color="auto"/>
+              <w:right w:val="single" w:sz="6" w:space="0" w:color="auto"/>
+            </w:tcBorders>
+            <w:vAlign w:val="center"/>
+          </w:tcPr>
+          <w:p>
+            <w:pPr>
+              <w:jc w:val="left"/>
+              <w:rPr>
+                <w:rFonts w:hint="eastAsia"/>
+              </w:rPr>
+            </w:pPr>
+            <w:r>
+              <w:rPr>
+                <w:rFonts w:hint="eastAsia"/>
+                <w:kern w:val="0"/>
+              </w:rPr>
+              <w:t>200</w:t>
+            </w:r>
+          </w:p>
+        </w:tc>
+        <w:tc>
+          <w:tcPr>
+            <w:tcW w:w="567" w:type="dxa"/>
+            <w:tcBorders>
+              <w:top w:val="single" w:sz="6" w:space="0" w:color="auto"/>
+              <w:left w:val="single" w:sz="6" w:space="0" w:color="auto"/>
+              <w:bottom w:val="single" w:sz="6" w:space="0" w:color="auto"/>
+              <w:right w:val="single" w:sz="6" w:space="0" w:color="auto"/>
+            </w:tcBorders>
+            <w:tcMar>
+              <w:top w:w="75" w:type="dxa"/>
+              <w:left w:w="75" w:type="dxa"/>
+              <w:bottom w:w="75" w:type="dxa"/>
+              <w:right w:w="75" w:type="dxa"/>
+            </w:tcMar>
+            <w:vAlign w:val="center"/>
+          </w:tcPr>
+          <w:p>
+            <w:pPr>
+              <w:jc w:val="left"/>
+              <w:rPr>
+                <w:rFonts w:hint="eastAsia"/>
+              </w:rPr>
+            </w:pPr>
+            <w:r>
+              <w:rPr>
+                <w:rFonts w:hint="eastAsia"/>
+              </w:rPr>
+              <w:t>是</w:t>
+            </w:r>
+          </w:p>
+        </w:tc>
+        <w:tc>
+          <w:tcPr>
+            <w:tcW w:w="2835" w:type="dxa"/>
+            <w:tcBorders>
+              <w:top w:val="single" w:sz="6" w:space="0" w:color="auto"/>
+              <w:left w:val="single" w:sz="6" w:space="0" w:color="auto"/>
+              <w:bottom w:val="single" w:sz="6" w:space="0" w:color="auto"/>
+              <w:right w:val="single" w:sz="6" w:space="0" w:color="auto"/>
+            </w:tcBorders>
+            <w:tcMar>
+              <w:top w:w="75" w:type="dxa"/>
+              <w:left w:w="75" w:type="dxa"/>
+              <w:bottom w:w="75" w:type="dxa"/>
+              <w:right w:w="75" w:type="dxa"/>
+            </w:tcMar>
+            <w:vAlign w:val="center"/>
+          </w:tcPr>
+          <w:p>
+            <w:pPr>
+              <w:jc w:val="left"/>
+              <w:rPr>
+                <w:rFonts w:hint="eastAsia"/>
+              </w:rPr>
+            </w:pPr>
+          </w:p>
+        </w:tc>
+      </w:tr>
+      <w:tr>
+        <w:trPr>
+          <w:cantSplit/>
+        </w:trPr>
+        <w:tc>
+          <w:tcPr>
+            <w:tcW w:w="1410" w:type="dxa"/>
+            <w:tcBorders>
+              <w:top w:val="single" w:sz="6" w:space="0" w:color="auto"/>
+              <w:left w:val="single" w:sz="6" w:space="0" w:color="auto"/>
+              <w:bottom w:val="single" w:sz="6" w:space="0" w:color="auto"/>
+              <w:right w:val="single" w:sz="6" w:space="0" w:color="auto"/>
+            </w:tcBorders>
+            <w:tcMar>
+              <w:top w:w="75" w:type="dxa"/>
+              <w:left w:w="75" w:type="dxa"/>
+              <w:bottom w:w="75" w:type="dxa"/>
+              <w:right w:w="75" w:type="dxa"/>
+            </w:tcMar>
+            <w:vAlign w:val="center"/>
+          </w:tcPr>
+          <w:p>
+            <w:pPr>
+              <w:jc w:val="left"/>
+              <w:rPr>
+                <w:rFonts w:hint="eastAsia"/>
+              </w:rPr>
+            </w:pPr>
+            <w:r>
+              <w:rPr>
+                <w:rFonts w:hint="eastAsia"/>
+              </w:rPr>
+              <w:t>父机构标识</w:t>
+            </w:r>
+          </w:p>
+        </w:tc>
+        <w:tc>
+          <w:tcPr>
+            <w:tcW w:w="1417" w:type="dxa"/>
+            <w:tcBorders>
+              <w:top w:val="single" w:sz="6" w:space="0" w:color="auto"/>
+              <w:left w:val="single" w:sz="6" w:space="0" w:color="auto"/>
+              <w:bottom w:val="single" w:sz="6" w:space="0" w:color="auto"/>
+              <w:right w:val="single" w:sz="6" w:space="0" w:color="auto"/>
+            </w:tcBorders>
+            <w:tcMar>
+              <w:top w:w="75" w:type="dxa"/>
+              <w:left w:w="75" w:type="dxa"/>
+              <w:bottom w:w="75" w:type="dxa"/>
+              <w:right w:w="75" w:type="dxa"/>
+            </w:tcMar>
+            <w:vAlign w:val="center"/>
+          </w:tcPr>
+          <w:p>
+            <w:pPr>
+              <w:jc w:val="left"/>
+            </w:pPr>
+            <w:proofErr w:type="spellStart"/>
+            <w:r>
+              <w:t>parentOrgId</w:t>
+            </w:r>
+            <w:proofErr w:type="spellEnd"/>
+          </w:p>
+        </w:tc>
+        <w:tc>
+          <w:tcPr>
             <w:tcW w:w="709" w:type="dxa"/>
             <w:tcBorders>
               <w:top w:val="single" w:sz="6" w:space="0" w:color="auto"/>
@@ -11120,20 +11458,29 @@
               <w:bottom w:val="single" w:sz="6" w:space="0" w:color="auto"/>
               <w:right w:val="single" w:sz="6" w:space="0" w:color="auto"/>
             </w:tcBorders>
-            <w:vAlign w:val="center"/>
-          </w:tcPr>
-          <w:p>
-            <w:pPr>
-              <w:jc w:val="left"/>
-            </w:pPr>
-            <w:r>
-              <w:rPr>
-                <w:rFonts w:hint="eastAsia"/>
-              </w:rPr>
-              <w:t>5</w:t>
-            </w:r>
-            <w:r>
-              <w:t>00</w:t>
+            <w:tcMar>
+              <w:top w:w="75" w:type="dxa"/>
+              <w:left w:w="75" w:type="dxa"/>
+              <w:bottom w:w="75" w:type="dxa"/>
+              <w:right w:w="75" w:type="dxa"/>
+            </w:tcMar>
+            <w:vAlign w:val="center"/>
+          </w:tcPr>
+          <w:p>
+            <w:pPr>
+              <w:jc w:val="left"/>
+              <w:rPr>
+                <w:rFonts w:hint="eastAsia"/>
+              </w:rPr>
+            </w:pPr>
+            <w:r>
+              <w:rPr>
+                <w:rFonts w:hint="eastAsia"/>
+              </w:rPr>
+              <w:t>S</w:t>
+            </w:r>
+            <w:r>
+              <w:t>tring</w:t>
             </w:r>
           </w:p>
         </w:tc>
@@ -11146,6 +11493,59 @@
               <w:bottom w:val="single" w:sz="6" w:space="0" w:color="auto"/>
               <w:right w:val="single" w:sz="6" w:space="0" w:color="auto"/>
             </w:tcBorders>
+            <w:vAlign w:val="center"/>
+          </w:tcPr>
+          <w:p>
+            <w:pPr>
+              <w:jc w:val="left"/>
+              <w:rPr>
+                <w:rFonts w:hint="eastAsia"/>
+              </w:rPr>
+            </w:pPr>
+            <w:r>
+              <w:rPr>
+                <w:rFonts w:hint="eastAsia"/>
+              </w:rPr>
+              <w:t>1</w:t>
+            </w:r>
+          </w:p>
+        </w:tc>
+        <w:tc>
+          <w:tcPr>
+            <w:tcW w:w="567" w:type="dxa"/>
+            <w:tcBorders>
+              <w:top w:val="single" w:sz="6" w:space="0" w:color="auto"/>
+              <w:left w:val="single" w:sz="6" w:space="0" w:color="auto"/>
+              <w:bottom w:val="single" w:sz="6" w:space="0" w:color="auto"/>
+              <w:right w:val="single" w:sz="6" w:space="0" w:color="auto"/>
+            </w:tcBorders>
+            <w:vAlign w:val="center"/>
+          </w:tcPr>
+          <w:p>
+            <w:pPr>
+              <w:jc w:val="left"/>
+              <w:rPr>
+                <w:rFonts w:hint="eastAsia"/>
+              </w:rPr>
+            </w:pPr>
+            <w:r>
+              <w:rPr>
+                <w:rFonts w:hint="eastAsia"/>
+                <w:kern w:val="0"/>
+              </w:rPr>
+              <w:t>200</w:t>
+            </w:r>
+          </w:p>
+        </w:tc>
+        <w:tc>
+          <w:tcPr>
+            <w:tcW w:w="567" w:type="dxa"/>
+            <w:tcBorders>
+              <w:top w:val="single" w:sz="6" w:space="0" w:color="auto"/>
+              <w:left w:val="single" w:sz="6" w:space="0" w:color="auto"/>
+              <w:bottom w:val="single" w:sz="6" w:space="0" w:color="auto"/>
+              <w:right w:val="single" w:sz="6" w:space="0" w:color="auto"/>
+            </w:tcBorders>
             <w:tcMar>
               <w:top w:w="75" w:type="dxa"/>
               <w:left w:w="75" w:type="dxa"/>
@@ -11193,22 +11593,620 @@
                 <w:rFonts w:hint="eastAsia"/>
               </w:rPr>
             </w:pPr>
-            <w:r>
-              <w:rPr>
-                <w:rFonts w:hint="eastAsia"/>
-              </w:rPr>
-              <w:t>后续接口调用用，失败不返回</w:t>
-            </w:r>
+          </w:p>
+        </w:tc>
+      </w:tr>
+      <w:tr>
+        <w:trPr>
+          <w:cantSplit/>
+        </w:trPr>
+        <w:tc>
+          <w:tcPr>
+            <w:tcW w:w="1410" w:type="dxa"/>
+            <w:tcBorders>
+              <w:top w:val="single" w:sz="6" w:space="0" w:color="auto"/>
+              <w:left w:val="single" w:sz="6" w:space="0" w:color="auto"/>
+              <w:bottom w:val="single" w:sz="6" w:space="0" w:color="auto"/>
+              <w:right w:val="single" w:sz="6" w:space="0" w:color="auto"/>
+            </w:tcBorders>
+            <w:tcMar>
+              <w:top w:w="75" w:type="dxa"/>
+              <w:left w:w="75" w:type="dxa"/>
+              <w:bottom w:w="75" w:type="dxa"/>
+              <w:right w:w="75" w:type="dxa"/>
+            </w:tcMar>
+            <w:vAlign w:val="center"/>
+          </w:tcPr>
+          <w:p>
+            <w:pPr>
+              <w:jc w:val="left"/>
+              <w:rPr>
+                <w:rFonts w:hint="eastAsia"/>
+              </w:rPr>
+            </w:pPr>
+            <w:r>
+              <w:rPr>
+                <w:rFonts w:hint="eastAsia"/>
+              </w:rPr>
+              <w:t>机构层级代码</w:t>
+            </w:r>
+          </w:p>
+        </w:tc>
+        <w:tc>
+          <w:tcPr>
+            <w:tcW w:w="1417" w:type="dxa"/>
+            <w:tcBorders>
+              <w:top w:val="single" w:sz="6" w:space="0" w:color="auto"/>
+              <w:left w:val="single" w:sz="6" w:space="0" w:color="auto"/>
+              <w:bottom w:val="single" w:sz="6" w:space="0" w:color="auto"/>
+              <w:right w:val="single" w:sz="6" w:space="0" w:color="auto"/>
+            </w:tcBorders>
+            <w:tcMar>
+              <w:top w:w="75" w:type="dxa"/>
+              <w:left w:w="75" w:type="dxa"/>
+              <w:bottom w:w="75" w:type="dxa"/>
+              <w:right w:w="75" w:type="dxa"/>
+            </w:tcMar>
+            <w:vAlign w:val="center"/>
+          </w:tcPr>
+          <w:p>
+            <w:pPr>
+              <w:jc w:val="left"/>
+            </w:pPr>
+            <w:proofErr w:type="spellStart"/>
+            <w:r>
+              <w:t>defCodeReal</w:t>
+            </w:r>
+            <w:proofErr w:type="spellEnd"/>
+          </w:p>
+        </w:tc>
+        <w:tc>
+          <w:tcPr>
+            <w:tcW w:w="709" w:type="dxa"/>
+            <w:tcBorders>
+              <w:top w:val="single" w:sz="6" w:space="0" w:color="auto"/>
+              <w:left w:val="single" w:sz="6" w:space="0" w:color="auto"/>
+              <w:bottom w:val="single" w:sz="6" w:space="0" w:color="auto"/>
+              <w:right w:val="single" w:sz="6" w:space="0" w:color="auto"/>
+            </w:tcBorders>
+            <w:tcMar>
+              <w:top w:w="75" w:type="dxa"/>
+              <w:left w:w="75" w:type="dxa"/>
+              <w:bottom w:w="75" w:type="dxa"/>
+              <w:right w:w="75" w:type="dxa"/>
+            </w:tcMar>
+            <w:vAlign w:val="center"/>
+          </w:tcPr>
+          <w:p>
+            <w:pPr>
+              <w:jc w:val="left"/>
+              <w:rPr>
+                <w:rFonts w:hint="eastAsia"/>
+              </w:rPr>
+            </w:pPr>
+            <w:r>
+              <w:rPr>
+                <w:rFonts w:hint="eastAsia"/>
+              </w:rPr>
+              <w:t>S</w:t>
+            </w:r>
+            <w:r>
+              <w:t>tring</w:t>
+            </w:r>
+          </w:p>
+        </w:tc>
+        <w:tc>
+          <w:tcPr>
+            <w:tcW w:w="709" w:type="dxa"/>
+            <w:tcBorders>
+              <w:top w:val="single" w:sz="6" w:space="0" w:color="auto"/>
+              <w:left w:val="single" w:sz="6" w:space="0" w:color="auto"/>
+              <w:bottom w:val="single" w:sz="6" w:space="0" w:color="auto"/>
+              <w:right w:val="single" w:sz="6" w:space="0" w:color="auto"/>
+            </w:tcBorders>
+            <w:vAlign w:val="center"/>
+          </w:tcPr>
+          <w:p>
+            <w:pPr>
+              <w:jc w:val="left"/>
+              <w:rPr>
+                <w:rFonts w:hint="eastAsia"/>
+              </w:rPr>
+            </w:pPr>
+            <w:r>
+              <w:rPr>
+                <w:rFonts w:hint="eastAsia"/>
+              </w:rPr>
+              <w:t>1</w:t>
+            </w:r>
+          </w:p>
+        </w:tc>
+        <w:tc>
+          <w:tcPr>
+            <w:tcW w:w="567" w:type="dxa"/>
+            <w:tcBorders>
+              <w:top w:val="single" w:sz="6" w:space="0" w:color="auto"/>
+              <w:left w:val="single" w:sz="6" w:space="0" w:color="auto"/>
+              <w:bottom w:val="single" w:sz="6" w:space="0" w:color="auto"/>
+              <w:right w:val="single" w:sz="6" w:space="0" w:color="auto"/>
+            </w:tcBorders>
+            <w:vAlign w:val="center"/>
+          </w:tcPr>
+          <w:p>
+            <w:pPr>
+              <w:jc w:val="left"/>
+              <w:rPr>
+                <w:rFonts w:hint="eastAsia"/>
+              </w:rPr>
+            </w:pPr>
+            <w:r>
+              <w:rPr>
+                <w:rFonts w:hint="eastAsia"/>
+                <w:kern w:val="0"/>
+              </w:rPr>
+              <w:t>200</w:t>
+            </w:r>
+          </w:p>
+        </w:tc>
+        <w:tc>
+          <w:tcPr>
+            <w:tcW w:w="567" w:type="dxa"/>
+            <w:tcBorders>
+              <w:top w:val="single" w:sz="6" w:space="0" w:color="auto"/>
+              <w:left w:val="single" w:sz="6" w:space="0" w:color="auto"/>
+              <w:bottom w:val="single" w:sz="6" w:space="0" w:color="auto"/>
+              <w:right w:val="single" w:sz="6" w:space="0" w:color="auto"/>
+            </w:tcBorders>
+            <w:tcMar>
+              <w:top w:w="75" w:type="dxa"/>
+              <w:left w:w="75" w:type="dxa"/>
+              <w:bottom w:w="75" w:type="dxa"/>
+              <w:right w:w="75" w:type="dxa"/>
+            </w:tcMar>
+            <w:vAlign w:val="center"/>
+          </w:tcPr>
+          <w:p>
+            <w:pPr>
+              <w:jc w:val="left"/>
+              <w:rPr>
+                <w:rFonts w:hint="eastAsia"/>
+              </w:rPr>
+            </w:pPr>
+            <w:r>
+              <w:rPr>
+                <w:rFonts w:hint="eastAsia"/>
+              </w:rPr>
+              <w:t>是</w:t>
+            </w:r>
+          </w:p>
+        </w:tc>
+        <w:tc>
+          <w:tcPr>
+            <w:tcW w:w="2835" w:type="dxa"/>
+            <w:tcBorders>
+              <w:top w:val="single" w:sz="6" w:space="0" w:color="auto"/>
+              <w:left w:val="single" w:sz="6" w:space="0" w:color="auto"/>
+              <w:bottom w:val="single" w:sz="6" w:space="0" w:color="auto"/>
+              <w:right w:val="single" w:sz="6" w:space="0" w:color="auto"/>
+            </w:tcBorders>
+            <w:tcMar>
+              <w:top w:w="75" w:type="dxa"/>
+              <w:left w:w="75" w:type="dxa"/>
+              <w:bottom w:w="75" w:type="dxa"/>
+              <w:right w:w="75" w:type="dxa"/>
+            </w:tcMar>
+            <w:vAlign w:val="center"/>
+          </w:tcPr>
+          <w:p>
+            <w:pPr>
+              <w:jc w:val="left"/>
+              <w:rPr>
+                <w:rFonts w:hint="eastAsia"/>
+              </w:rPr>
+            </w:pPr>
+          </w:p>
+        </w:tc>
+      </w:tr>
+      <w:tr>
+        <w:trPr>
+          <w:cantSplit/>
+        </w:trPr>
+        <w:tc>
+          <w:tcPr>
+            <w:tcW w:w="1410" w:type="dxa"/>
+            <w:tcBorders>
+              <w:top w:val="single" w:sz="6" w:space="0" w:color="auto"/>
+              <w:left w:val="single" w:sz="6" w:space="0" w:color="auto"/>
+              <w:bottom w:val="single" w:sz="6" w:space="0" w:color="auto"/>
+              <w:right w:val="single" w:sz="6" w:space="0" w:color="auto"/>
+            </w:tcBorders>
+            <w:tcMar>
+              <w:top w:w="75" w:type="dxa"/>
+              <w:left w:w="75" w:type="dxa"/>
+              <w:bottom w:w="75" w:type="dxa"/>
+              <w:right w:w="75" w:type="dxa"/>
+            </w:tcMar>
+            <w:vAlign w:val="center"/>
+          </w:tcPr>
+          <w:p>
+            <w:pPr>
+              <w:jc w:val="left"/>
+              <w:rPr>
+                <w:rFonts w:hint="eastAsia"/>
+              </w:rPr>
+            </w:pPr>
+            <w:r>
+              <w:rPr>
+                <w:rFonts w:hint="eastAsia"/>
+              </w:rPr>
+              <w:t>是否删除</w:t>
+            </w:r>
+          </w:p>
+        </w:tc>
+        <w:tc>
+          <w:tcPr>
+            <w:tcW w:w="1417" w:type="dxa"/>
+            <w:tcBorders>
+              <w:top w:val="single" w:sz="6" w:space="0" w:color="auto"/>
+              <w:left w:val="single" w:sz="6" w:space="0" w:color="auto"/>
+              <w:bottom w:val="single" w:sz="6" w:space="0" w:color="auto"/>
+              <w:right w:val="single" w:sz="6" w:space="0" w:color="auto"/>
+            </w:tcBorders>
+            <w:tcMar>
+              <w:top w:w="75" w:type="dxa"/>
+              <w:left w:w="75" w:type="dxa"/>
+              <w:bottom w:w="75" w:type="dxa"/>
+              <w:right w:w="75" w:type="dxa"/>
+            </w:tcMar>
+            <w:vAlign w:val="center"/>
+          </w:tcPr>
+          <w:p>
+            <w:pPr>
+              <w:jc w:val="left"/>
+            </w:pPr>
+            <w:proofErr w:type="spellStart"/>
+            <w:r>
+              <w:t>isDelete</w:t>
+            </w:r>
+            <w:proofErr w:type="spellEnd"/>
+          </w:p>
+        </w:tc>
+        <w:tc>
+          <w:tcPr>
+            <w:tcW w:w="709" w:type="dxa"/>
+            <w:tcBorders>
+              <w:top w:val="single" w:sz="6" w:space="0" w:color="auto"/>
+              <w:left w:val="single" w:sz="6" w:space="0" w:color="auto"/>
+              <w:bottom w:val="single" w:sz="6" w:space="0" w:color="auto"/>
+              <w:right w:val="single" w:sz="6" w:space="0" w:color="auto"/>
+            </w:tcBorders>
+            <w:tcMar>
+              <w:top w:w="75" w:type="dxa"/>
+              <w:left w:w="75" w:type="dxa"/>
+              <w:bottom w:w="75" w:type="dxa"/>
+              <w:right w:w="75" w:type="dxa"/>
+            </w:tcMar>
+            <w:vAlign w:val="center"/>
+          </w:tcPr>
+          <w:p>
+            <w:pPr>
+              <w:jc w:val="left"/>
+              <w:rPr>
+                <w:rFonts w:hint="eastAsia"/>
+              </w:rPr>
+            </w:pPr>
+            <w:r>
+              <w:rPr>
+                <w:rFonts w:hint="eastAsia"/>
+              </w:rPr>
+              <w:t>L</w:t>
+            </w:r>
+            <w:r>
+              <w:t>o</w:t>
+            </w:r>
+            <w:r>
+              <w:rPr>
+                <w:rFonts w:hint="eastAsia"/>
+              </w:rPr>
+              <w:t>ng</w:t>
+            </w:r>
+          </w:p>
+        </w:tc>
+        <w:tc>
+          <w:tcPr>
+            <w:tcW w:w="709" w:type="dxa"/>
+            <w:tcBorders>
+              <w:top w:val="single" w:sz="6" w:space="0" w:color="auto"/>
+              <w:left w:val="single" w:sz="6" w:space="0" w:color="auto"/>
+              <w:bottom w:val="single" w:sz="6" w:space="0" w:color="auto"/>
+              <w:right w:val="single" w:sz="6" w:space="0" w:color="auto"/>
+            </w:tcBorders>
+            <w:vAlign w:val="center"/>
+          </w:tcPr>
+          <w:p>
+            <w:pPr>
+              <w:jc w:val="left"/>
+              <w:rPr>
+                <w:rFonts w:hint="eastAsia"/>
+              </w:rPr>
+            </w:pPr>
+          </w:p>
+        </w:tc>
+        <w:tc>
+          <w:tcPr>
+            <w:tcW w:w="567" w:type="dxa"/>
+            <w:tcBorders>
+              <w:top w:val="single" w:sz="6" w:space="0" w:color="auto"/>
+              <w:left w:val="single" w:sz="6" w:space="0" w:color="auto"/>
+              <w:bottom w:val="single" w:sz="6" w:space="0" w:color="auto"/>
+              <w:right w:val="single" w:sz="6" w:space="0" w:color="auto"/>
+            </w:tcBorders>
+            <w:vAlign w:val="center"/>
+          </w:tcPr>
+          <w:p>
+            <w:pPr>
+              <w:jc w:val="left"/>
+              <w:rPr>
+                <w:rFonts w:hint="eastAsia"/>
+              </w:rPr>
+            </w:pPr>
+          </w:p>
+        </w:tc>
+        <w:tc>
+          <w:tcPr>
+            <w:tcW w:w="567" w:type="dxa"/>
+            <w:tcBorders>
+              <w:top w:val="single" w:sz="6" w:space="0" w:color="auto"/>
+              <w:left w:val="single" w:sz="6" w:space="0" w:color="auto"/>
+              <w:bottom w:val="single" w:sz="6" w:space="0" w:color="auto"/>
+              <w:right w:val="single" w:sz="6" w:space="0" w:color="auto"/>
+            </w:tcBorders>
+            <w:tcMar>
+              <w:top w:w="75" w:type="dxa"/>
+              <w:left w:w="75" w:type="dxa"/>
+              <w:bottom w:w="75" w:type="dxa"/>
+              <w:right w:w="75" w:type="dxa"/>
+            </w:tcMar>
+            <w:vAlign w:val="center"/>
+          </w:tcPr>
+          <w:p>
+            <w:pPr>
+              <w:jc w:val="left"/>
+              <w:rPr>
+                <w:rFonts w:hint="eastAsia"/>
+              </w:rPr>
+            </w:pPr>
+            <w:r>
+              <w:rPr>
+                <w:rFonts w:hint="eastAsia"/>
+              </w:rPr>
+              <w:t>是</w:t>
+            </w:r>
+          </w:p>
+        </w:tc>
+        <w:tc>
+          <w:tcPr>
+            <w:tcW w:w="2835" w:type="dxa"/>
+            <w:tcBorders>
+              <w:top w:val="single" w:sz="6" w:space="0" w:color="auto"/>
+              <w:left w:val="single" w:sz="6" w:space="0" w:color="auto"/>
+              <w:bottom w:val="single" w:sz="6" w:space="0" w:color="auto"/>
+              <w:right w:val="single" w:sz="6" w:space="0" w:color="auto"/>
+            </w:tcBorders>
+            <w:tcMar>
+              <w:top w:w="75" w:type="dxa"/>
+              <w:left w:w="75" w:type="dxa"/>
+              <w:bottom w:w="75" w:type="dxa"/>
+              <w:right w:w="75" w:type="dxa"/>
+            </w:tcMar>
+            <w:vAlign w:val="center"/>
+          </w:tcPr>
+          <w:p>
+            <w:pPr>
+              <w:jc w:val="left"/>
+              <w:rPr>
+                <w:rFonts w:hint="eastAsia"/>
+              </w:rPr>
+            </w:pPr>
+            <w:r>
+              <w:t>0：创建或更新事件, 1：删除事件</w:t>
+            </w:r>
+          </w:p>
+        </w:tc>
+      </w:tr>
+      <w:tr>
+        <w:trPr>
+          <w:cantSplit/>
+        </w:trPr>
+        <w:tc>
+          <w:tcPr>
+            <w:tcW w:w="1410" w:type="dxa"/>
+            <w:tcBorders>
+              <w:top w:val="single" w:sz="6" w:space="0" w:color="auto"/>
+              <w:left w:val="single" w:sz="6" w:space="0" w:color="auto"/>
+              <w:bottom w:val="single" w:sz="6" w:space="0" w:color="auto"/>
+              <w:right w:val="single" w:sz="6" w:space="0" w:color="auto"/>
+            </w:tcBorders>
+            <w:tcMar>
+              <w:top w:w="75" w:type="dxa"/>
+              <w:left w:w="75" w:type="dxa"/>
+              <w:bottom w:w="75" w:type="dxa"/>
+              <w:right w:w="75" w:type="dxa"/>
+            </w:tcMar>
+            <w:vAlign w:val="center"/>
+          </w:tcPr>
+          <w:p>
+            <w:pPr>
+              <w:jc w:val="left"/>
+              <w:rPr>
+                <w:rFonts w:hint="eastAsia"/>
+              </w:rPr>
+            </w:pPr>
+            <w:r>
+              <w:t>事件时间</w:t>
+            </w:r>
+          </w:p>
+        </w:tc>
+        <w:tc>
+          <w:tcPr>
+            <w:tcW w:w="1417" w:type="dxa"/>
+            <w:tcBorders>
+              <w:top w:val="single" w:sz="6" w:space="0" w:color="auto"/>
+              <w:left w:val="single" w:sz="6" w:space="0" w:color="auto"/>
+              <w:bottom w:val="single" w:sz="6" w:space="0" w:color="auto"/>
+              <w:right w:val="single" w:sz="6" w:space="0" w:color="auto"/>
+            </w:tcBorders>
+            <w:tcMar>
+              <w:top w:w="75" w:type="dxa"/>
+              <w:left w:w="75" w:type="dxa"/>
+              <w:bottom w:w="75" w:type="dxa"/>
+              <w:right w:w="75" w:type="dxa"/>
+            </w:tcMar>
+            <w:vAlign w:val="center"/>
+          </w:tcPr>
+          <w:p>
+            <w:pPr>
+              <w:jc w:val="left"/>
+            </w:pPr>
+            <w:proofErr w:type="spellStart"/>
+            <w:r>
+              <w:t>eventTime</w:t>
+            </w:r>
+            <w:proofErr w:type="spellEnd"/>
+          </w:p>
+        </w:tc>
+        <w:tc>
+          <w:tcPr>
+            <w:tcW w:w="709" w:type="dxa"/>
+            <w:tcBorders>
+              <w:top w:val="single" w:sz="6" w:space="0" w:color="auto"/>
+              <w:left w:val="single" w:sz="6" w:space="0" w:color="auto"/>
+              <w:bottom w:val="single" w:sz="6" w:space="0" w:color="auto"/>
+              <w:right w:val="single" w:sz="6" w:space="0" w:color="auto"/>
+            </w:tcBorders>
+            <w:tcMar>
+              <w:top w:w="75" w:type="dxa"/>
+              <w:left w:w="75" w:type="dxa"/>
+              <w:bottom w:w="75" w:type="dxa"/>
+              <w:right w:w="75" w:type="dxa"/>
+            </w:tcMar>
+            <w:vAlign w:val="center"/>
+          </w:tcPr>
+          <w:p>
+            <w:pPr>
+              <w:jc w:val="left"/>
+              <w:rPr>
+                <w:rFonts w:hint="eastAsia"/>
+              </w:rPr>
+            </w:pPr>
+            <w:r>
+              <w:rPr>
+                <w:rFonts w:hint="eastAsia"/>
+              </w:rPr>
+              <w:t>Long</w:t>
+            </w:r>
+          </w:p>
+        </w:tc>
+        <w:tc>
+          <w:tcPr>
+            <w:tcW w:w="709" w:type="dxa"/>
+            <w:tcBorders>
+              <w:top w:val="single" w:sz="6" w:space="0" w:color="auto"/>
+              <w:left w:val="single" w:sz="6" w:space="0" w:color="auto"/>
+              <w:bottom w:val="single" w:sz="6" w:space="0" w:color="auto"/>
+              <w:right w:val="single" w:sz="6" w:space="0" w:color="auto"/>
+            </w:tcBorders>
+            <w:vAlign w:val="center"/>
+          </w:tcPr>
+          <w:p>
+            <w:pPr>
+              <w:jc w:val="left"/>
+              <w:rPr>
+                <w:rFonts w:hint="eastAsia"/>
+              </w:rPr>
+            </w:pPr>
+          </w:p>
+        </w:tc>
+        <w:tc>
+          <w:tcPr>
+            <w:tcW w:w="567" w:type="dxa"/>
+            <w:tcBorders>
+              <w:top w:val="single" w:sz="6" w:space="0" w:color="auto"/>
+              <w:left w:val="single" w:sz="6" w:space="0" w:color="auto"/>
+              <w:bottom w:val="single" w:sz="6" w:space="0" w:color="auto"/>
+              <w:right w:val="single" w:sz="6" w:space="0" w:color="auto"/>
+            </w:tcBorders>
+            <w:vAlign w:val="center"/>
+          </w:tcPr>
+          <w:p>
+            <w:pPr>
+              <w:jc w:val="left"/>
+              <w:rPr>
+                <w:rFonts w:hint="eastAsia"/>
+              </w:rPr>
+            </w:pPr>
+          </w:p>
+        </w:tc>
+        <w:tc>
+          <w:tcPr>
+            <w:tcW w:w="567" w:type="dxa"/>
+            <w:tcBorders>
+              <w:top w:val="single" w:sz="6" w:space="0" w:color="auto"/>
+              <w:left w:val="single" w:sz="6" w:space="0" w:color="auto"/>
+              <w:bottom w:val="single" w:sz="6" w:space="0" w:color="auto"/>
+              <w:right w:val="single" w:sz="6" w:space="0" w:color="auto"/>
+            </w:tcBorders>
+            <w:tcMar>
+              <w:top w:w="75" w:type="dxa"/>
+              <w:left w:w="75" w:type="dxa"/>
+              <w:bottom w:w="75" w:type="dxa"/>
+              <w:right w:w="75" w:type="dxa"/>
+            </w:tcMar>
+            <w:vAlign w:val="center"/>
+          </w:tcPr>
+          <w:p>
+            <w:pPr>
+              <w:jc w:val="left"/>
+              <w:rPr>
+                <w:rFonts w:hint="eastAsia"/>
+              </w:rPr>
+            </w:pPr>
+            <w:r>
+              <w:rPr>
+                <w:rFonts w:hint="eastAsia"/>
+              </w:rPr>
+              <w:t>是</w:t>
+            </w:r>
+          </w:p>
+        </w:tc>
+        <w:tc>
+          <w:tcPr>
+            <w:tcW w:w="2835" w:type="dxa"/>
+            <w:tcBorders>
+              <w:top w:val="single" w:sz="6" w:space="0" w:color="auto"/>
+              <w:left w:val="single" w:sz="6" w:space="0" w:color="auto"/>
+              <w:bottom w:val="single" w:sz="6" w:space="0" w:color="auto"/>
+              <w:right w:val="single" w:sz="6" w:space="0" w:color="auto"/>
+            </w:tcBorders>
+            <w:tcMar>
+              <w:top w:w="75" w:type="dxa"/>
+              <w:left w:w="75" w:type="dxa"/>
+              <w:bottom w:w="75" w:type="dxa"/>
+              <w:right w:w="75" w:type="dxa"/>
+            </w:tcMar>
+            <w:vAlign w:val="center"/>
+          </w:tcPr>
+          <w:p>
+            <w:pPr>
+              <w:jc w:val="left"/>
+              <w:rPr>
+                <w:rFonts w:hint="eastAsia"/>
+              </w:rPr>
+            </w:pPr>
           </w:p>
         </w:tc>
       </w:tr>
     </w:tbl>
-    <w:p/>
-    <w:p/>
-    <w:p/>
-    <w:p/>
-    <w:p/>
-    <w:p/>
     <w:p>
       <w:pPr>
         <w:rPr>
@@ -11223,12 +12221,11 @@
           <w:rFonts w:hint="eastAsia"/>
         </w:rPr>
       </w:pPr>
-      <w:bookmarkStart w:id="22" w:name="_Toc103182575"/>
+      <w:bookmarkStart w:id="22" w:name="_Toc103183733"/>
       <w:r>
         <w:rPr>
           <w:rFonts w:hint="eastAsia"/>
         </w:rPr>
-        <w:lastRenderedPageBreak/>
         <w:t>接口详情</w:t>
       </w:r>
       <w:bookmarkEnd w:id="22"/>
@@ -11807,6 +12804,7 @@
               <w:rPr>
                 <w:rFonts w:hint="eastAsia"/>
               </w:rPr>
+              <w:lastRenderedPageBreak/>
               <w:t>业务错误返回</w:t>
             </w:r>
           </w:p>
@@ -11890,12 +12888,11 @@
           <w:rFonts w:hint="eastAsia"/>
         </w:rPr>
       </w:pPr>
-      <w:bookmarkStart w:id="23" w:name="_Toc103182576"/>
+      <w:bookmarkStart w:id="23" w:name="_Toc103183734"/>
       <w:r>
         <w:rPr>
           <w:rFonts w:hint="eastAsia"/>
         </w:rPr>
-        <w:lastRenderedPageBreak/>
         <w:t>同步用户</w:t>
       </w:r>
       <w:bookmarkEnd w:id="23"/>
@@ -11907,7 +12904,7 @@
           <w:rFonts w:hint="eastAsia"/>
         </w:rPr>
       </w:pPr>
-      <w:bookmarkStart w:id="24" w:name="_Toc103182577"/>
+      <w:bookmarkStart w:id="24" w:name="_Toc103183735"/>
       <w:r>
         <w:rPr>
           <w:rFonts w:hint="eastAsia"/>
@@ -13205,7 +14202,7 @@
       <w:pPr>
         <w:pStyle w:val="3"/>
       </w:pPr>
-      <w:bookmarkStart w:id="25" w:name="_Toc103182578"/>
+      <w:bookmarkStart w:id="25" w:name="_Toc103183736"/>
       <w:r>
         <w:rPr>
           <w:rFonts w:hint="eastAsia"/>
@@ -14465,6 +15462,7 @@
               <w:rPr>
                 <w:rFonts w:hint="eastAsia"/>
               </w:rPr>
+              <w:lastRenderedPageBreak/>
               <w:t>手机号</w:t>
             </w:r>
           </w:p>
@@ -15080,7 +16078,6 @@
               <w:rPr>
                 <w:rFonts w:hint="eastAsia"/>
               </w:rPr>
-              <w:lastRenderedPageBreak/>
               <w:t>办公电话</w:t>
             </w:r>
           </w:p>
@@ -16082,7 +17079,7 @@
           <w:rFonts w:hint="eastAsia"/>
         </w:rPr>
       </w:pPr>
-      <w:bookmarkStart w:id="26" w:name="_Toc103182579"/>
+      <w:bookmarkStart w:id="26" w:name="_Toc103183737"/>
       <w:r>
         <w:rPr>
           <w:rFonts w:hint="eastAsia"/>
@@ -20030,7 +21027,7 @@
   <w:style w:type="paragraph" w:default="1" w:styleId="af6">
     <w:name w:val="Normal"/>
     <w:qFormat/>
-    <w:rsid w:val="00130A89"/>
+    <w:rsid w:val="006112D3"/>
     <w:pPr>
       <w:widowControl w:val="0"/>
       <w:jc w:val="both"/>

</xml_diff>